<commit_message>
Stylized radio button PA
</commit_message>
<xml_diff>
--- a/Documentation/Project Report - Website Development.docx
+++ b/Documentation/Project Report - Website Development.docx
@@ -140,7 +140,7 @@
           </mc:Choice>
           <mc:Fallback>
             <w:pict>
-              <v:group w14:anchorId="146B85D4" id="Group 46" o:spid="_x0000_s1026" style="position:absolute;margin-left:0;margin-top:0;width:612.1pt;height:11in;z-index:-10912;mso-position-horizontal-relative:page;mso-position-vertical-relative:page" coordsize="12242,15840" o:gfxdata="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">
+              <v:group w14:anchorId="2140CE02" id="Group 46" o:spid="_x0000_s1026" style="position:absolute;margin-left:0;margin-top:0;width:612.1pt;height:11in;z-index:-10912;mso-position-horizontal-relative:page;mso-position-vertical-relative:page" coordsize="12242,15840" o:gfxdata="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">
                 <v:shapetype id="_x0000_t75" coordsize="21600,21600" o:spt="75" o:preferrelative="t" path="m@4@5l@4@11@9@11@9@5xe" filled="f" stroked="f">
                   <v:stroke joinstyle="miter"/>
                   <v:formulas>
@@ -3735,26 +3735,11 @@
     </w:p>
     <w:p>
       <w:pPr>
-        <w:pStyle w:val="ListParagraph"/>
-        <w:rPr>
-          <w:rFonts w:cs="Cambria"/>
-          <w:b/>
-          <w:bCs/>
-          <w:sz w:val="21"/>
-          <w:szCs w:val="21"/>
-        </w:rPr>
-      </w:pPr>
-    </w:p>
-    <w:p>
-      <w:pPr>
         <w:pStyle w:val="Heading3"/>
-        <w:numPr>
-          <w:ilvl w:val="0"/>
-          <w:numId w:val="4"/>
-        </w:numPr>
         <w:tabs>
           <w:tab w:val="left" w:pos="821"/>
         </w:tabs>
+        <w:ind w:left="820" w:firstLine="0"/>
         <w:rPr>
           <w:rFonts w:cs="Cambria"/>
           <w:b w:val="0"/>
@@ -3903,37 +3888,16 @@
           <w:tab w:val="left" w:pos="821"/>
         </w:tabs>
         <w:spacing w:line="269" w:lineRule="exact"/>
-        <w:sectPr>
-          <w:pgSz w:w="12240" w:h="15840"/>
-          <w:pgMar w:top="1400" w:right="1240" w:bottom="280" w:left="1340" w:header="720" w:footer="720" w:gutter="0"/>
-          <w:cols w:space="720"/>
-        </w:sectPr>
-      </w:pPr>
-      <w:r>
-        <w:rPr>
-          <w:spacing w:val="-1"/>
-        </w:rPr>
-        <w:t>User – friendly: The system should be easy to navigate with clear menus and other elements and easy to understand</w:t>
-      </w:r>
-    </w:p>
-    <w:p>
-      <w:pPr>
-        <w:rPr>
-          <w:rFonts w:ascii="Cambria" w:eastAsia="Cambria" w:hAnsi="Cambria"/>
-          <w:b/>
-          <w:bCs/>
+        <w:rPr>
           <w:spacing w:val="-2"/>
         </w:rPr>
       </w:pPr>
-    </w:p>
-    <w:p>
-      <w:pPr>
-        <w:pStyle w:val="Heading3"/>
-        <w:ind w:firstLine="0"/>
-        <w:rPr>
-          <w:spacing w:val="-2"/>
-        </w:rPr>
-      </w:pPr>
+      <w:r>
+        <w:rPr>
+          <w:spacing w:val="-1"/>
+        </w:rPr>
+        <w:t>User – friendly: The system should be easy to navigate with clear menus and other elements an</w:t>
+      </w:r>
     </w:p>
     <w:p>
       <w:pPr>
@@ -4407,168 +4371,6 @@
     </w:p>
     <w:p>
       <w:pPr>
-        <w:pStyle w:val="BodyText"/>
-        <w:spacing w:before="72"/>
-        <w:ind w:left="2971" w:right="3065"/>
-        <w:jc w:val="center"/>
-        <w:rPr>
-          <w:rFonts w:ascii="Arial"/>
-        </w:rPr>
-      </w:pPr>
-    </w:p>
-    <w:p>
-      <w:pPr>
-        <w:pStyle w:val="BodyText"/>
-        <w:spacing w:before="72"/>
-        <w:ind w:left="2971" w:right="3065"/>
-        <w:jc w:val="center"/>
-        <w:rPr>
-          <w:rFonts w:ascii="Arial"/>
-        </w:rPr>
-      </w:pPr>
-    </w:p>
-    <w:p>
-      <w:pPr>
-        <w:pStyle w:val="BodyText"/>
-        <w:spacing w:before="72"/>
-        <w:ind w:left="2971" w:right="3065"/>
-        <w:jc w:val="center"/>
-        <w:rPr>
-          <w:rFonts w:ascii="Arial"/>
-        </w:rPr>
-      </w:pPr>
-    </w:p>
-    <w:p>
-      <w:pPr>
-        <w:pStyle w:val="BodyText"/>
-        <w:spacing w:before="72"/>
-        <w:ind w:left="2971" w:right="3065"/>
-        <w:jc w:val="center"/>
-        <w:rPr>
-          <w:rFonts w:ascii="Arial"/>
-        </w:rPr>
-      </w:pPr>
-    </w:p>
-    <w:p>
-      <w:pPr>
-        <w:pStyle w:val="BodyText"/>
-        <w:spacing w:before="72"/>
-        <w:ind w:left="2971" w:right="3065"/>
-        <w:jc w:val="center"/>
-        <w:rPr>
-          <w:rFonts w:ascii="Arial"/>
-        </w:rPr>
-      </w:pPr>
-    </w:p>
-    <w:p>
-      <w:pPr>
-        <w:pStyle w:val="BodyText"/>
-        <w:spacing w:before="72"/>
-        <w:ind w:left="2971" w:right="3065"/>
-        <w:jc w:val="center"/>
-        <w:rPr>
-          <w:rFonts w:ascii="Arial"/>
-        </w:rPr>
-      </w:pPr>
-    </w:p>
-    <w:p>
-      <w:pPr>
-        <w:pStyle w:val="BodyText"/>
-        <w:spacing w:before="72"/>
-        <w:ind w:left="2971" w:right="3065"/>
-        <w:jc w:val="center"/>
-        <w:rPr>
-          <w:rFonts w:ascii="Arial"/>
-        </w:rPr>
-      </w:pPr>
-    </w:p>
-    <w:p>
-      <w:pPr>
-        <w:pStyle w:val="BodyText"/>
-        <w:spacing w:before="72"/>
-        <w:ind w:left="2971" w:right="3065"/>
-        <w:jc w:val="center"/>
-        <w:rPr>
-          <w:rFonts w:ascii="Arial"/>
-        </w:rPr>
-      </w:pPr>
-    </w:p>
-    <w:p>
-      <w:pPr>
-        <w:pStyle w:val="BodyText"/>
-        <w:spacing w:before="72"/>
-        <w:ind w:left="2971" w:right="3065"/>
-        <w:jc w:val="center"/>
-        <w:rPr>
-          <w:rFonts w:ascii="Arial"/>
-        </w:rPr>
-      </w:pPr>
-    </w:p>
-    <w:p>
-      <w:pPr>
-        <w:pStyle w:val="BodyText"/>
-        <w:spacing w:before="72"/>
-        <w:ind w:left="2971" w:right="3065"/>
-        <w:jc w:val="center"/>
-        <w:rPr>
-          <w:rFonts w:ascii="Arial"/>
-        </w:rPr>
-      </w:pPr>
-    </w:p>
-    <w:p>
-      <w:pPr>
-        <w:pStyle w:val="BodyText"/>
-        <w:spacing w:before="72"/>
-        <w:ind w:left="2971" w:right="3065"/>
-        <w:jc w:val="center"/>
-        <w:rPr>
-          <w:rFonts w:ascii="Arial" w:eastAsia="Arial" w:hAnsi="Arial" w:cs="Arial"/>
-        </w:rPr>
-      </w:pPr>
-      <w:r>
-        <w:rPr>
-          <w:rFonts w:ascii="Arial"/>
-        </w:rPr>
-        <w:t>V</w:t>
-      </w:r>
-      <w:r>
-        <w:rPr>
-          <w:rFonts w:ascii="Arial"/>
-          <w:spacing w:val="-1"/>
-        </w:rPr>
-        <w:t xml:space="preserve"> 1.0</w:t>
-      </w:r>
-      <w:r>
-        <w:rPr>
-          <w:rFonts w:ascii="Arial"/>
-          <w:spacing w:val="1"/>
-        </w:rPr>
-        <w:t xml:space="preserve"> </w:t>
-      </w:r>
-      <w:r>
-        <w:rPr>
-          <w:rFonts w:ascii="Arial"/>
-          <w:spacing w:val="-1"/>
-        </w:rPr>
-        <w:t>Aptech</w:t>
-      </w:r>
-      <w:r>
-        <w:rPr>
-          <w:rFonts w:ascii="Arial"/>
-          <w:spacing w:val="-2"/>
-        </w:rPr>
-        <w:t xml:space="preserve"> </w:t>
-      </w:r>
-      <w:r>
-        <w:rPr>
-          <w:rFonts w:ascii="Arial"/>
-          <w:spacing w:val="-1"/>
-        </w:rPr>
-        <w:t>Ltd</w:t>
-      </w:r>
-    </w:p>
-    <w:p>
-      <w:pPr>
         <w:jc w:val="center"/>
         <w:rPr>
           <w:rFonts w:ascii="Arial" w:eastAsia="Arial" w:hAnsi="Arial" w:cs="Arial"/>
@@ -4812,6 +4614,7 @@
         </w:rPr>
         <w:t xml:space="preserve"> </w:t>
       </w:r>
+      <w:proofErr w:type="spellStart"/>
       <w:r>
         <w:rPr>
           <w:b/>
@@ -4819,6 +4622,7 @@
         </w:rPr>
         <w:t>TechnoSavvy</w:t>
       </w:r>
+      <w:proofErr w:type="spellEnd"/>
       <w:r>
         <w:rPr>
           <w:b/>
@@ -5000,12 +4804,21 @@
         </w:rPr>
         <w:t xml:space="preserve"> </w:t>
       </w:r>
+      <w:proofErr w:type="spellStart"/>
       <w:r>
         <w:rPr>
           <w:b/>
           <w:spacing w:val="-1"/>
         </w:rPr>
-        <w:t xml:space="preserve">TechnoSavvy </w:t>
+        <w:t>TechnoSavvy</w:t>
+      </w:r>
+      <w:proofErr w:type="spellEnd"/>
+      <w:r>
+        <w:rPr>
+          <w:b/>
+          <w:spacing w:val="-1"/>
+        </w:rPr>
+        <w:t xml:space="preserve"> </w:t>
       </w:r>
       <w:r>
         <w:rPr>
@@ -6161,7 +5974,7 @@
           </mc:Choice>
           <mc:Fallback>
             <w:pict>
-              <v:group w14:anchorId="288778CC" id="Group 18" o:spid="_x0000_s1026" style="position:absolute;margin-left:70.6pt;margin-top:89.35pt;width:471pt;height:651.7pt;z-index:-10816;mso-position-horizontal-relative:page;mso-position-vertical-relative:page" coordorigin="1412,1787" coordsize="9420,13034" o:gfxdata="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">
+              <v:group w14:anchorId="240C8DE1" id="Group 18" o:spid="_x0000_s1026" style="position:absolute;margin-left:70.6pt;margin-top:89.35pt;width:471pt;height:651.7pt;z-index:-10816;mso-position-horizontal-relative:page;mso-position-vertical-relative:page" coordorigin="1412,1787" coordsize="9420,13034" o:gfxdata="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">
                 <v:group id="Group 22" o:spid="_x0000_s1027" style="position:absolute;left:1412;top:1787;width:9420;height:2" coordorigin="1412,1787" coordsize="9420,2" o:gfxdata="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">
                   <v:shape id="Freeform 23" o:spid="_x0000_s1028" style="position:absolute;left:1412;top:1787;width:9420;height:2;visibility:visible;mso-wrap-style:square;v-text-anchor:top" coordsize="9420,2" o:gfxdata="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" path="m,l9419,e" filled="f" strokecolor="#512503" strokeweight="3.1pt">
                     <v:path arrowok="t" o:connecttype="custom" o:connectlocs="0,0;9419,0" o:connectangles="0,0"/>
@@ -6307,7 +6120,7 @@
           <w:b/>
           <w:spacing w:val="-1"/>
         </w:rPr>
-        <w:t>TechnoSavvy</w:t>
+        <w:t>Fit4Life</w:t>
       </w:r>
       <w:r>
         <w:rPr>
@@ -7033,170 +6846,6 @@
           <w:spacing w:val="-1"/>
         </w:rPr>
         <w:t>forms.</w:t>
-      </w:r>
-    </w:p>
-    <w:p>
-      <w:pPr>
-        <w:rPr>
-          <w:rFonts w:ascii="Cambria" w:eastAsia="Cambria" w:hAnsi="Cambria" w:cs="Cambria"/>
-        </w:rPr>
-      </w:pPr>
-    </w:p>
-    <w:p>
-      <w:pPr>
-        <w:pStyle w:val="BodyText"/>
-        <w:spacing w:line="257" w:lineRule="exact"/>
-        <w:ind w:left="460"/>
-        <w:jc w:val="both"/>
-      </w:pPr>
-      <w:r>
-        <w:rPr>
-          <w:spacing w:val="-1"/>
-        </w:rPr>
-        <w:t>In</w:t>
-      </w:r>
-      <w:r>
-        <w:rPr>
-          <w:spacing w:val="-2"/>
-        </w:rPr>
-        <w:t xml:space="preserve"> </w:t>
-      </w:r>
-      <w:r>
-        <w:rPr>
-          <w:spacing w:val="-1"/>
-        </w:rPr>
-        <w:t>the</w:t>
-      </w:r>
-      <w:r>
-        <w:t xml:space="preserve"> </w:t>
-      </w:r>
-      <w:r>
-        <w:rPr>
-          <w:spacing w:val="-1"/>
-        </w:rPr>
-        <w:t xml:space="preserve">case </w:t>
-      </w:r>
-      <w:r>
-        <w:rPr>
-          <w:spacing w:val="-2"/>
-        </w:rPr>
-        <w:t>of</w:t>
-      </w:r>
-      <w:r>
-        <w:t xml:space="preserve"> </w:t>
-      </w:r>
-      <w:r>
-        <w:rPr>
-          <w:b/>
-          <w:spacing w:val="-1"/>
-        </w:rPr>
-        <w:t>TechnoSavvy</w:t>
-      </w:r>
-      <w:r>
-        <w:rPr>
-          <w:b/>
-          <w:spacing w:val="1"/>
-        </w:rPr>
-        <w:t xml:space="preserve"> </w:t>
-      </w:r>
-      <w:r>
-        <w:rPr>
-          <w:spacing w:val="-1"/>
-        </w:rPr>
-        <w:t>portal, the</w:t>
-      </w:r>
-      <w:r>
-        <w:rPr>
-          <w:spacing w:val="1"/>
-        </w:rPr>
-        <w:t xml:space="preserve"> </w:t>
-      </w:r>
-      <w:r>
-        <w:rPr>
-          <w:spacing w:val="-1"/>
-        </w:rPr>
-        <w:t>modules</w:t>
-      </w:r>
-      <w:r>
-        <w:rPr>
-          <w:spacing w:val="-3"/>
-        </w:rPr>
-        <w:t xml:space="preserve"> </w:t>
-      </w:r>
-      <w:r>
-        <w:rPr>
-          <w:spacing w:val="-1"/>
-        </w:rPr>
-        <w:t>could</w:t>
-      </w:r>
-      <w:r>
-        <w:t xml:space="preserve"> </w:t>
-      </w:r>
-      <w:r>
-        <w:rPr>
-          <w:spacing w:val="-1"/>
-        </w:rPr>
-        <w:t>be</w:t>
-      </w:r>
-      <w:r>
-        <w:t xml:space="preserve"> for:</w:t>
-      </w:r>
-    </w:p>
-    <w:p>
-      <w:pPr>
-        <w:pStyle w:val="BodyText"/>
-        <w:numPr>
-          <w:ilvl w:val="1"/>
-          <w:numId w:val="1"/>
-        </w:numPr>
-        <w:tabs>
-          <w:tab w:val="left" w:pos="1181"/>
-        </w:tabs>
-        <w:spacing w:line="257" w:lineRule="exact"/>
-      </w:pPr>
-      <w:r>
-        <w:rPr>
-          <w:spacing w:val="-1"/>
-        </w:rPr>
-        <w:t>Registration</w:t>
-      </w:r>
-    </w:p>
-    <w:p>
-      <w:pPr>
-        <w:pStyle w:val="BodyText"/>
-        <w:numPr>
-          <w:ilvl w:val="1"/>
-          <w:numId w:val="1"/>
-        </w:numPr>
-        <w:tabs>
-          <w:tab w:val="left" w:pos="1181"/>
-        </w:tabs>
-        <w:spacing w:before="1" w:line="257" w:lineRule="exact"/>
-      </w:pPr>
-      <w:r>
-        <w:rPr>
-          <w:spacing w:val="-1"/>
-        </w:rPr>
-        <w:t>Login</w:t>
-      </w:r>
-    </w:p>
-    <w:p>
-      <w:pPr>
-        <w:pStyle w:val="BodyText"/>
-        <w:numPr>
-          <w:ilvl w:val="1"/>
-          <w:numId w:val="1"/>
-        </w:numPr>
-        <w:tabs>
-          <w:tab w:val="left" w:pos="1181"/>
-        </w:tabs>
-        <w:spacing w:line="257" w:lineRule="exact"/>
-      </w:pPr>
-      <w:r>
-        <w:rPr>
-          <w:spacing w:val="-1"/>
-        </w:rPr>
-        <w:t>Appointment</w:t>
       </w:r>
     </w:p>
     <w:p>
@@ -7249,6 +6898,19 @@
     </w:p>
     <w:p>
       <w:pPr>
+        <w:pStyle w:val="Heading3"/>
+        <w:tabs>
+          <w:tab w:val="left" w:pos="461"/>
+        </w:tabs>
+        <w:ind w:left="460" w:firstLine="0"/>
+        <w:rPr>
+          <w:b w:val="0"/>
+          <w:bCs w:val="0"/>
+        </w:rPr>
+      </w:pPr>
+    </w:p>
+    <w:p>
+      <w:pPr>
         <w:spacing w:before="6"/>
         <w:rPr>
           <w:rFonts w:ascii="Cambria" w:eastAsia="Cambria" w:hAnsi="Cambria" w:cs="Cambria"/>
@@ -7258,343 +6920,49 @@
           <w:szCs w:val="21"/>
         </w:rPr>
       </w:pPr>
-    </w:p>
-    <w:p>
-      <w:pPr>
-        <w:pStyle w:val="BodyText"/>
-        <w:ind w:left="460"/>
-        <w:jc w:val="both"/>
-        <w:rPr>
-          <w:rFonts w:cs="Cambria"/>
-        </w:rPr>
-      </w:pPr>
-      <w:r>
-        <w:rPr>
-          <w:spacing w:val="-1"/>
-        </w:rPr>
-        <w:t>Y</w:t>
-      </w:r>
-      <w:r>
-        <w:rPr>
-          <w:rFonts w:cs="Cambria"/>
-          <w:spacing w:val="-1"/>
-        </w:rPr>
-        <w:t>ou</w:t>
-      </w:r>
-      <w:r>
-        <w:rPr>
-          <w:rFonts w:cs="Cambria"/>
-          <w:spacing w:val="-2"/>
-        </w:rPr>
-        <w:t xml:space="preserve"> </w:t>
-      </w:r>
-      <w:r>
-        <w:rPr>
-          <w:rFonts w:cs="Cambria"/>
-        </w:rPr>
-        <w:t>are</w:t>
-      </w:r>
-      <w:r>
-        <w:rPr>
-          <w:rFonts w:cs="Cambria"/>
-          <w:spacing w:val="-3"/>
-        </w:rPr>
-        <w:t xml:space="preserve"> </w:t>
-      </w:r>
-      <w:r>
-        <w:rPr>
-          <w:rFonts w:cs="Cambria"/>
-          <w:spacing w:val="-1"/>
-        </w:rPr>
-        <w:t>expected</w:t>
-      </w:r>
-      <w:r>
-        <w:rPr>
-          <w:rFonts w:cs="Cambria"/>
-          <w:spacing w:val="-3"/>
-        </w:rPr>
-        <w:t xml:space="preserve"> </w:t>
-      </w:r>
-      <w:r>
-        <w:rPr>
-          <w:rFonts w:cs="Cambria"/>
-        </w:rPr>
-        <w:t>to</w:t>
-      </w:r>
-      <w:r>
-        <w:rPr>
-          <w:rFonts w:cs="Cambria"/>
-          <w:spacing w:val="-3"/>
-        </w:rPr>
-        <w:t xml:space="preserve"> </w:t>
-      </w:r>
-      <w:r>
-        <w:rPr>
-          <w:rFonts w:cs="Cambria"/>
-        </w:rPr>
-        <w:t>fill</w:t>
-      </w:r>
-      <w:r>
-        <w:rPr>
-          <w:rFonts w:cs="Cambria"/>
-          <w:spacing w:val="-3"/>
-        </w:rPr>
-        <w:t xml:space="preserve"> </w:t>
-      </w:r>
-      <w:r>
-        <w:rPr>
-          <w:rFonts w:cs="Cambria"/>
-          <w:spacing w:val="-1"/>
-        </w:rPr>
-        <w:t>the</w:t>
-      </w:r>
-      <w:r>
-        <w:rPr>
-          <w:rFonts w:cs="Cambria"/>
-          <w:spacing w:val="-3"/>
-        </w:rPr>
-        <w:t xml:space="preserve"> </w:t>
-      </w:r>
-      <w:r>
-        <w:rPr>
-          <w:rFonts w:cs="Cambria"/>
-        </w:rPr>
-        <w:t>Task</w:t>
-      </w:r>
-      <w:r>
-        <w:rPr>
-          <w:rFonts w:cs="Cambria"/>
-          <w:spacing w:val="-4"/>
-        </w:rPr>
-        <w:t xml:space="preserve"> </w:t>
-      </w:r>
-      <w:r>
-        <w:rPr>
-          <w:rFonts w:cs="Cambria"/>
-          <w:spacing w:val="-1"/>
-        </w:rPr>
-        <w:t>sheet</w:t>
-      </w:r>
-      <w:r>
-        <w:rPr>
-          <w:rFonts w:cs="Cambria"/>
-          <w:spacing w:val="-3"/>
-        </w:rPr>
-        <w:t xml:space="preserve"> </w:t>
-      </w:r>
-      <w:r>
-        <w:rPr>
-          <w:rFonts w:cs="Cambria"/>
-        </w:rPr>
-        <w:t>as</w:t>
-      </w:r>
-      <w:r>
-        <w:rPr>
-          <w:rFonts w:cs="Cambria"/>
-          <w:spacing w:val="-2"/>
-        </w:rPr>
-        <w:t xml:space="preserve"> </w:t>
-      </w:r>
-      <w:r>
-        <w:rPr>
-          <w:rFonts w:cs="Cambria"/>
-          <w:spacing w:val="-1"/>
-        </w:rPr>
-        <w:t>shown</w:t>
-      </w:r>
-      <w:r>
-        <w:rPr>
-          <w:rFonts w:cs="Cambria"/>
-          <w:spacing w:val="-4"/>
-        </w:rPr>
-        <w:t xml:space="preserve"> </w:t>
-      </w:r>
-      <w:r>
-        <w:rPr>
-          <w:rFonts w:cs="Cambria"/>
-        </w:rPr>
-        <w:t>in</w:t>
-      </w:r>
-      <w:r>
-        <w:rPr>
-          <w:rFonts w:cs="Cambria"/>
-          <w:spacing w:val="-4"/>
-        </w:rPr>
-        <w:t xml:space="preserve"> </w:t>
-      </w:r>
-      <w:r>
-        <w:rPr>
-          <w:rFonts w:cs="Cambria"/>
-        </w:rPr>
-        <w:t>the</w:t>
-      </w:r>
-      <w:r>
-        <w:rPr>
-          <w:rFonts w:cs="Cambria"/>
-          <w:spacing w:val="-3"/>
-        </w:rPr>
-        <w:t xml:space="preserve"> </w:t>
-      </w:r>
-      <w:r>
-        <w:rPr>
-          <w:rFonts w:cs="Cambria"/>
-          <w:spacing w:val="-1"/>
-        </w:rPr>
-        <w:t>document</w:t>
-      </w:r>
-      <w:r>
-        <w:rPr>
-          <w:rFonts w:cs="Cambria"/>
-          <w:spacing w:val="-4"/>
-        </w:rPr>
-        <w:t xml:space="preserve"> </w:t>
-      </w:r>
-      <w:r>
-        <w:rPr>
-          <w:rFonts w:cs="Cambria"/>
-          <w:spacing w:val="-1"/>
-        </w:rPr>
-        <w:t>‘</w:t>
-      </w:r>
-      <w:r>
-        <w:rPr>
-          <w:rFonts w:cs="Cambria"/>
+      <w:r>
+        <w:rPr>
+          <w:rFonts w:ascii="Cambria" w:eastAsia="Cambria" w:hAnsi="Cambria" w:cs="Cambria"/>
           <w:b/>
           <w:bCs/>
-          <w:spacing w:val="-1"/>
-        </w:rPr>
-        <w:t>SWD/Form</w:t>
-      </w:r>
-      <w:r>
-        <w:rPr>
-          <w:rFonts w:cs="Cambria"/>
-          <w:b/>
-          <w:bCs/>
-          <w:spacing w:val="-4"/>
-        </w:rPr>
-        <w:t xml:space="preserve"> </w:t>
-      </w:r>
-      <w:r>
-        <w:rPr>
-          <w:rFonts w:cs="Cambria"/>
-          <w:b/>
-          <w:bCs/>
-          <w:spacing w:val="-1"/>
-        </w:rPr>
-        <w:t>No.</w:t>
-      </w:r>
-      <w:r>
-        <w:rPr>
-          <w:rFonts w:cs="Cambria"/>
-          <w:b/>
-          <w:bCs/>
-        </w:rPr>
-        <w:t xml:space="preserve"> 7</w:t>
-      </w:r>
-      <w:r>
-        <w:rPr>
-          <w:rFonts w:cs="Cambria"/>
-        </w:rPr>
-        <w:t>’</w:t>
-      </w:r>
-      <w:r>
-        <w:rPr>
-          <w:rFonts w:cs="Cambria"/>
-          <w:spacing w:val="-4"/>
-        </w:rPr>
-        <w:t xml:space="preserve"> </w:t>
-      </w:r>
-      <w:r>
-        <w:rPr>
-          <w:rFonts w:cs="Cambria"/>
-          <w:spacing w:val="-1"/>
-        </w:rPr>
-        <w:t>given</w:t>
-      </w:r>
-      <w:r>
-        <w:rPr>
-          <w:rFonts w:cs="Cambria"/>
-          <w:spacing w:val="-2"/>
-        </w:rPr>
-        <w:t xml:space="preserve"> </w:t>
-      </w:r>
-      <w:r>
-        <w:rPr>
-          <w:rFonts w:cs="Cambria"/>
-        </w:rPr>
-        <w:t>in</w:t>
-      </w:r>
-      <w:r>
-        <w:rPr>
-          <w:rFonts w:cs="Cambria"/>
-          <w:spacing w:val="-4"/>
-        </w:rPr>
-        <w:t xml:space="preserve"> </w:t>
-      </w:r>
-      <w:r>
-        <w:rPr>
-          <w:rFonts w:cs="Cambria"/>
-        </w:rPr>
-        <w:t>the</w:t>
-      </w:r>
-    </w:p>
-    <w:p>
-      <w:pPr>
-        <w:pStyle w:val="BodyText"/>
-        <w:spacing w:before="1"/>
-        <w:ind w:left="460"/>
-        <w:jc w:val="both"/>
-      </w:pPr>
-      <w:r>
-        <w:rPr>
-          <w:spacing w:val="-1"/>
-        </w:rPr>
-        <w:t>Documentation</w:t>
-      </w:r>
-      <w:r>
-        <w:rPr>
-          <w:spacing w:val="-2"/>
-        </w:rPr>
-        <w:t xml:space="preserve"> </w:t>
-      </w:r>
-      <w:r>
-        <w:rPr>
-          <w:spacing w:val="-1"/>
-        </w:rPr>
-        <w:t>Section of</w:t>
-      </w:r>
-      <w:r>
-        <w:rPr>
-          <w:spacing w:val="-3"/>
-        </w:rPr>
-        <w:t xml:space="preserve"> </w:t>
-      </w:r>
-      <w:r>
-        <w:t>this</w:t>
-      </w:r>
-      <w:r>
-        <w:rPr>
-          <w:spacing w:val="1"/>
-        </w:rPr>
-        <w:t xml:space="preserve"> </w:t>
-      </w:r>
-      <w:r>
-        <w:rPr>
-          <w:spacing w:val="-1"/>
-        </w:rPr>
-        <w:t>Project</w:t>
-      </w:r>
-      <w:r>
-        <w:rPr>
-          <w:spacing w:val="1"/>
-        </w:rPr>
-        <w:t xml:space="preserve"> </w:t>
-      </w:r>
-      <w:r>
-        <w:rPr>
-          <w:spacing w:val="-1"/>
-        </w:rPr>
-        <w:t>Template.</w:t>
+          <w:sz w:val="21"/>
+          <w:szCs w:val="21"/>
+        </w:rPr>
+        <w:drawing>
+          <wp:inline distT="0" distB="0" distL="0" distR="0" wp14:anchorId="264DD143" wp14:editId="73650F2C">
+            <wp:extent cx="6134100" cy="3622040"/>
+            <wp:effectExtent l="0" t="0" r="0" b="0"/>
+            <wp:docPr id="67" name="Picture 67"/>
+            <wp:cNvGraphicFramePr>
+              <a:graphicFrameLocks xmlns:a="http://schemas.openxmlformats.org/drawingml/2006/main" noChangeAspect="1"/>
+            </wp:cNvGraphicFramePr>
+            <a:graphic xmlns:a="http://schemas.openxmlformats.org/drawingml/2006/main">
+              <a:graphicData uri="http://schemas.openxmlformats.org/drawingml/2006/picture">
+                <pic:pic xmlns:pic="http://schemas.openxmlformats.org/drawingml/2006/picture">
+                  <pic:nvPicPr>
+                    <pic:cNvPr id="1" name=""/>
+                    <pic:cNvPicPr/>
+                  </pic:nvPicPr>
+                  <pic:blipFill>
+                    <a:blip r:embed="rId12"/>
+                    <a:stretch>
+                      <a:fillRect/>
+                    </a:stretch>
+                  </pic:blipFill>
+                  <pic:spPr>
+                    <a:xfrm>
+                      <a:off x="0" y="0"/>
+                      <a:ext cx="6134100" cy="3622040"/>
+                    </a:xfrm>
+                    <a:prstGeom prst="rect">
+                      <a:avLst/>
+                    </a:prstGeom>
+                  </pic:spPr>
+                </pic:pic>
+              </a:graphicData>
+            </a:graphic>
+          </wp:inline>
+        </w:drawing>
       </w:r>
     </w:p>
     <w:p>
@@ -8274,7 +7642,7 @@
                             </pic:cNvPicPr>
                           </pic:nvPicPr>
                           <pic:blipFill>
-                            <a:blip r:embed="rId12">
+                            <a:blip r:embed="rId13">
                               <a:extLst>
                                 <a:ext uri="{28A0092B-C50C-407E-A947-70E740481C1C}">
                                   <a14:useLocalDpi xmlns:a14="http://schemas.microsoft.com/office/drawing/2010/main" val="0"/>
@@ -8321,7 +7689,7 @@
           </mc:Choice>
           <mc:Fallback>
             <w:pict>
-              <v:group w14:anchorId="716D56E8" id="Group 10" o:spid="_x0000_s1026" style="position:absolute;margin-left:70.6pt;margin-top:89.35pt;width:471pt;height:651.7pt;z-index:-10792;mso-position-horizontal-relative:page;mso-position-vertical-relative:page" coordorigin="1412,758" coordsize="9420,14063" o:gfxdata="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">
+              <v:group w14:anchorId="76E2CE87" id="Group 10" o:spid="_x0000_s1026" style="position:absolute;margin-left:70.6pt;margin-top:89.35pt;width:471pt;height:651.7pt;z-index:-10792;mso-position-horizontal-relative:page;mso-position-vertical-relative:page" coordorigin="1412,758" coordsize="9420,14063" o:gfxdata="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">
                 <v:group id="Group 15" o:spid="_x0000_s1027" style="position:absolute;left:1412;top:1787;width:9420;height:2" coordorigin="1412,1787" coordsize="9420,2" o:gfxdata="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">
                   <v:shape id="Freeform 16" o:spid="_x0000_s1028" style="position:absolute;left:1412;top:1787;width:9420;height:2;visibility:visible;mso-wrap-style:square;v-text-anchor:top" coordsize="9420,2" o:gfxdata="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" path="m,l9419,e" filled="f" strokecolor="#512503" strokeweight="3.1pt">
                     <v:path arrowok="t" o:connecttype="custom" o:connectlocs="0,0;9419,0" o:connectangles="0,0"/>
@@ -8335,7 +7703,7 @@
                     <v:imagedata r:id="rId11" o:title=""/>
                   </v:shape>
                   <v:shape id="Picture 12" o:spid="_x0000_s1032" type="#_x0000_t75" style="position:absolute;left:1651;top:3170;width:8938;height:5626;visibility:visible;mso-wrap-style:square" o:gfxdata="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">
-                    <v:imagedata r:id="rId13" o:title=""/>
+                    <v:imagedata r:id="rId14" o:title=""/>
                   </v:shape>
                 </v:group>
                 <w10:wrap anchorx="page" anchory="page"/>
@@ -8697,6 +8065,9 @@
     </w:p>
     <w:p>
       <w:pPr>
+        <w:tabs>
+          <w:tab w:val="left" w:pos="1453"/>
+        </w:tabs>
         <w:rPr>
           <w:rFonts w:ascii="Cambria" w:eastAsia="Cambria" w:hAnsi="Cambria" w:cs="Cambria"/>
           <w:b/>
@@ -8705,6 +8076,17 @@
           <w:szCs w:val="20"/>
         </w:rPr>
       </w:pPr>
+      <w:r>
+        <w:rPr>
+          <w:rFonts w:ascii="Cambria" w:eastAsia="Cambria" w:hAnsi="Cambria" w:cs="Cambria"/>
+          <w:b/>
+          <w:bCs/>
+          <w:sz w:val="20"/>
+          <w:szCs w:val="20"/>
+        </w:rPr>
+        <w:tab/>
+        <w:t>The web</w:t>
+      </w:r>
     </w:p>
     <w:p>
       <w:pPr>
@@ -9252,7 +8634,7 @@
           </mc:Choice>
           <mc:Fallback>
             <w:pict>
-              <v:group w14:anchorId="5FB368ED" id="Group 2" o:spid="_x0000_s1026" style="position:absolute;margin-left:70.65pt;margin-top:38pt;width:471pt;height:703.15pt;z-index:-10768;mso-position-horizontal-relative:page;mso-position-vertical-relative:page" coordorigin="1412,758" coordsize="9420,14063" o:gfxdata="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">
+              <v:group w14:anchorId="2C6D7E4D" id="Group 2" o:spid="_x0000_s1026" style="position:absolute;margin-left:70.65pt;margin-top:38pt;width:471pt;height:703.15pt;z-index:-10768;mso-position-horizontal-relative:page;mso-position-vertical-relative:page" coordorigin="1412,758" coordsize="9420,14063" o:gfxdata="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">
                 <v:group id="Group 7" o:spid="_x0000_s1027" style="position:absolute;left:1412;top:1787;width:9420;height:2" coordorigin="1412,1787" coordsize="9420,2" o:gfxdata="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">
                   <v:shape id="Freeform 8" o:spid="_x0000_s1028" style="position:absolute;left:1412;top:1787;width:9420;height:2;visibility:visible;mso-wrap-style:square;v-text-anchor:top" coordsize="9420,2" o:gfxdata="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" path="m,l9419,e" filled="f" strokecolor="#512503" strokeweight="3.1pt">
                     <v:path arrowok="t" o:connecttype="custom" o:connectlocs="0,0;9419,0" o:connectangles="0,0"/>
@@ -9487,7 +8869,7 @@
                     <pic:cNvPicPr/>
                   </pic:nvPicPr>
                   <pic:blipFill>
-                    <a:blip r:embed="rId14">
+                    <a:blip r:embed="rId15">
                       <a:extLst>
                         <a:ext uri="{28A0092B-C50C-407E-A947-70E740481C1C}">
                           <a14:useLocalDpi xmlns:a14="http://schemas.microsoft.com/office/drawing/2010/main" val="0"/>
@@ -9959,16 +9341,39 @@
     <w:p>
       <w:pPr>
         <w:pStyle w:val="BodyText"/>
+        <w:rPr>
+          <w:spacing w:val="-1"/>
+        </w:rPr>
+      </w:pPr>
+      <w:r>
+        <w:rPr>
+          <w:spacing w:val="-1"/>
+        </w:rPr>
+        <w:t>.</w:t>
+      </w:r>
+      <w:r>
+        <w:rPr>
+          <w:spacing w:val="-1"/>
+        </w:rPr>
+        <w:t xml:space="preserve"> Project Tracking &amp; Monitoring Activities was done by using GitHub Projects. </w:t>
+      </w:r>
+    </w:p>
+    <w:p>
+      <w:pPr>
+        <w:pStyle w:val="BodyText"/>
+        <w:rPr>
+          <w:spacing w:val="-1"/>
+        </w:rPr>
       </w:pPr>
       <w:r>
         <w:rPr>
           <w:spacing w:val="-1"/>
         </w:rPr>
         <w:drawing>
-          <wp:inline distT="0" distB="0" distL="0" distR="0" wp14:anchorId="514800BF" wp14:editId="09B2C467">
-            <wp:extent cx="6134100" cy="3959860"/>
-            <wp:effectExtent l="0" t="0" r="0" b="2540"/>
-            <wp:docPr id="62" name="Picture 62"/>
+          <wp:inline distT="0" distB="0" distL="0" distR="0" wp14:anchorId="433EEBB9" wp14:editId="6AA855D5">
+            <wp:extent cx="6134100" cy="4090670"/>
+            <wp:effectExtent l="0" t="0" r="0" b="5080"/>
+            <wp:docPr id="68" name="Picture 68"/>
             <wp:cNvGraphicFramePr>
               <a:graphicFrameLocks xmlns:a="http://schemas.openxmlformats.org/drawingml/2006/main" noChangeAspect="1"/>
             </wp:cNvGraphicFramePr>
@@ -9980,7 +9385,7 @@
                     <pic:cNvPicPr/>
                   </pic:nvPicPr>
                   <pic:blipFill>
-                    <a:blip r:embed="rId15"/>
+                    <a:blip r:embed="rId16"/>
                     <a:stretch>
                       <a:fillRect/>
                     </a:stretch>
@@ -9988,7 +9393,7 @@
                   <pic:spPr>
                     <a:xfrm>
                       <a:off x="0" y="0"/>
-                      <a:ext cx="6134100" cy="3959860"/>
+                      <a:ext cx="6134100" cy="4090670"/>
                     </a:xfrm>
                     <a:prstGeom prst="rect">
                       <a:avLst/>
@@ -10000,12 +9405,11 @@
           </wp:inline>
         </w:drawing>
       </w:r>
-      <w:r>
-        <w:rPr>
-          <w:spacing w:val="-1"/>
-        </w:rPr>
-        <w:t>.</w:t>
-      </w:r>
+    </w:p>
+    <w:p>
+      <w:pPr>
+        <w:pStyle w:val="BodyText"/>
+      </w:pPr>
     </w:p>
     <w:p>
       <w:pPr>
@@ -10087,6 +9491,9 @@
     <w:p>
       <w:pPr>
         <w:pStyle w:val="BodyText"/>
+        <w:rPr>
+          <w:spacing w:val="-1"/>
+        </w:rPr>
       </w:pPr>
       <w:r>
         <w:rPr>
@@ -10102,6 +9509,20 @@
           <w:spacing w:val="-1"/>
         </w:rPr>
         <w:t>up forms&gt;</w:t>
+      </w:r>
+    </w:p>
+    <w:p>
+      <w:pPr>
+        <w:rPr>
+          <w:rFonts w:ascii="Cambria" w:eastAsia="Cambria" w:hAnsi="Cambria"/>
+          <w:spacing w:val="-1"/>
+        </w:rPr>
+      </w:pPr>
+      <w:r>
+        <w:rPr>
+          <w:spacing w:val="-1"/>
+        </w:rPr>
+        <w:br w:type="page"/>
       </w:r>
     </w:p>
     <w:p>
@@ -10182,79 +9603,107 @@
     </w:p>
     <w:p>
       <w:pPr>
-        <w:pStyle w:val="BodyText"/>
-      </w:pPr>
-      <w:r>
-        <w:rPr>
-          <w:spacing w:val="-1"/>
-        </w:rPr>
-        <w:t xml:space="preserve">&lt;Some </w:t>
-      </w:r>
-      <w:r>
-        <w:rPr>
-          <w:spacing w:val="-2"/>
-        </w:rPr>
-        <w:t>of</w:t>
-      </w:r>
-      <w:r>
-        <w:t xml:space="preserve"> </w:t>
-      </w:r>
-      <w:r>
-        <w:rPr>
-          <w:spacing w:val="-1"/>
-        </w:rPr>
-        <w:t>the sample</w:t>
-      </w:r>
-      <w:r>
-        <w:t xml:space="preserve"> </w:t>
-      </w:r>
-      <w:r>
-        <w:rPr>
-          <w:spacing w:val="-1"/>
-        </w:rPr>
-        <w:t>Source</w:t>
-      </w:r>
-      <w:r>
-        <w:t xml:space="preserve"> </w:t>
-      </w:r>
-      <w:r>
-        <w:rPr>
-          <w:spacing w:val="-1"/>
-        </w:rPr>
-        <w:t>code used</w:t>
-      </w:r>
-      <w:r>
-        <w:rPr>
-          <w:spacing w:val="-3"/>
-        </w:rPr>
-        <w:t xml:space="preserve"> </w:t>
-      </w:r>
-      <w:r>
-        <w:t>in</w:t>
-      </w:r>
-      <w:r>
-        <w:rPr>
-          <w:spacing w:val="-2"/>
-        </w:rPr>
-        <w:t xml:space="preserve"> </w:t>
-      </w:r>
-      <w:r>
-        <w:rPr>
-          <w:spacing w:val="-1"/>
-        </w:rPr>
-        <w:t>the</w:t>
-      </w:r>
-      <w:r>
-        <w:rPr>
-          <w:spacing w:val="1"/>
-        </w:rPr>
-        <w:t xml:space="preserve"> </w:t>
-      </w:r>
-      <w:r>
-        <w:rPr>
-          <w:spacing w:val="-2"/>
-        </w:rPr>
-        <w:t>project&gt;</w:t>
+        <w:spacing w:before="7"/>
+        <w:rPr>
+          <w:rFonts w:ascii="Cambria" w:eastAsia="Cambria" w:hAnsi="Cambria"/>
+          <w:spacing w:val="-1"/>
+        </w:rPr>
+      </w:pPr>
+      <w:r>
+        <w:rPr>
+          <w:rFonts w:ascii="Cambria" w:eastAsia="Cambria" w:hAnsi="Cambria"/>
+          <w:spacing w:val="-1"/>
+        </w:rPr>
+        <w:drawing>
+          <wp:inline distT="0" distB="0" distL="0" distR="0" wp14:anchorId="149A607F" wp14:editId="5F3D4D8E">
+            <wp:extent cx="6134100" cy="3552825"/>
+            <wp:effectExtent l="0" t="0" r="0" b="9525"/>
+            <wp:docPr id="69" name="Picture 69"/>
+            <wp:cNvGraphicFramePr>
+              <a:graphicFrameLocks xmlns:a="http://schemas.openxmlformats.org/drawingml/2006/main" noChangeAspect="1"/>
+            </wp:cNvGraphicFramePr>
+            <a:graphic xmlns:a="http://schemas.openxmlformats.org/drawingml/2006/main">
+              <a:graphicData uri="http://schemas.openxmlformats.org/drawingml/2006/picture">
+                <pic:pic xmlns:pic="http://schemas.openxmlformats.org/drawingml/2006/picture">
+                  <pic:nvPicPr>
+                    <pic:cNvPr id="1" name=""/>
+                    <pic:cNvPicPr/>
+                  </pic:nvPicPr>
+                  <pic:blipFill>
+                    <a:blip r:embed="rId17"/>
+                    <a:stretch>
+                      <a:fillRect/>
+                    </a:stretch>
+                  </pic:blipFill>
+                  <pic:spPr>
+                    <a:xfrm>
+                      <a:off x="0" y="0"/>
+                      <a:ext cx="6134100" cy="3552825"/>
+                    </a:xfrm>
+                    <a:prstGeom prst="rect">
+                      <a:avLst/>
+                    </a:prstGeom>
+                  </pic:spPr>
+                </pic:pic>
+              </a:graphicData>
+            </a:graphic>
+          </wp:inline>
+        </w:drawing>
+      </w:r>
+    </w:p>
+    <w:p>
+      <w:pPr>
+        <w:spacing w:before="7"/>
+        <w:rPr>
+          <w:rFonts w:ascii="Cambria" w:eastAsia="Cambria" w:hAnsi="Cambria"/>
+          <w:spacing w:val="-1"/>
+        </w:rPr>
+      </w:pPr>
+    </w:p>
+    <w:p>
+      <w:pPr>
+        <w:spacing w:before="7"/>
+        <w:rPr>
+          <w:rFonts w:ascii="Cambria" w:eastAsia="Cambria" w:hAnsi="Cambria"/>
+          <w:spacing w:val="-1"/>
+        </w:rPr>
+      </w:pPr>
+      <w:r>
+        <w:rPr>
+          <w:rFonts w:ascii="Cambria" w:eastAsia="Cambria" w:hAnsi="Cambria"/>
+          <w:spacing w:val="-1"/>
+        </w:rPr>
+        <w:t xml:space="preserve">Source code are accessible </w:t>
+      </w:r>
+      <w:r>
+        <w:rPr>
+          <w:rFonts w:ascii="Cambria" w:eastAsia="Cambria" w:hAnsi="Cambria"/>
+          <w:spacing w:val="-1"/>
+        </w:rPr>
+        <w:t>for all viewer</w:t>
+      </w:r>
+      <w:r>
+        <w:rPr>
+          <w:rFonts w:ascii="Cambria" w:eastAsia="Cambria" w:hAnsi="Cambria"/>
+          <w:spacing w:val="-1"/>
+        </w:rPr>
+        <w:t xml:space="preserve"> via GitHub:</w:t>
+      </w:r>
+    </w:p>
+    <w:p>
+      <w:pPr>
+        <w:spacing w:before="7"/>
+        <w:rPr>
+          <w:rFonts w:ascii="Cambria" w:eastAsia="Cambria" w:hAnsi="Cambria"/>
+          <w:spacing w:val="-1"/>
+        </w:rPr>
+      </w:pPr>
+      <w:r>
+        <w:rPr>
+          <w:rFonts w:ascii="Cambria" w:eastAsia="Cambria" w:hAnsi="Cambria"/>
+          <w:spacing w:val="-1"/>
+        </w:rPr>
+        <w:t>https://github.com/Zalnlol/CodeCadre/blob/main/Source%20Code/homepage.html</w:t>
       </w:r>
     </w:p>
     <w:p>
@@ -12171,6 +11620,29 @@
       <w:bCs/>
     </w:rPr>
   </w:style>
+  <w:style w:type="character" w:styleId="Hyperlink">
+    <w:name w:val="Hyperlink"/>
+    <w:basedOn w:val="DefaultParagraphFont"/>
+    <w:uiPriority w:val="99"/>
+    <w:unhideWhenUsed/>
+    <w:rsid w:val="002D1F7E"/>
+    <w:rPr>
+      <w:color w:val="0000FF" w:themeColor="hyperlink"/>
+      <w:u w:val="single"/>
+    </w:rPr>
+  </w:style>
+  <w:style w:type="character" w:styleId="UnresolvedMention">
+    <w:name w:val="Unresolved Mention"/>
+    <w:basedOn w:val="DefaultParagraphFont"/>
+    <w:uiPriority w:val="99"/>
+    <w:semiHidden/>
+    <w:unhideWhenUsed/>
+    <w:rsid w:val="002D1F7E"/>
+    <w:rPr>
+      <w:color w:val="605E5C"/>
+      <w:shd w:val="clear" w:color="auto" w:fill="E1DFDD"/>
+    </w:rPr>
+  </w:style>
 </w:styles>
 </file>
 

</xml_diff>